<commit_message>
added README, Updated report
</commit_message>
<xml_diff>
--- a/Alvarado_Kret_Margono_HeatTransfer_Project2_WriteUp.docx
+++ b/Alvarado_Kret_Margono_HeatTransfer_Project2_WriteUp.docx
@@ -2336,8 +2336,20 @@
           <w:sz w:val="22"/>
           <w:szCs w:val="22"/>
         </w:rPr>
-        <w:t>Forced convection</w:t>
-      </w:r>
+        <w:t xml:space="preserve">Forced </w:t>
+      </w:r>
+      <w:proofErr w:type="gramStart"/>
+      <w:r>
+        <w:rPr>
+          <w:rFonts w:asciiTheme="majorBidi" w:hAnsiTheme="majorBidi" w:cstheme="majorBidi"/>
+          <w:b/>
+          <w:bCs/>
+          <w:sz w:val="22"/>
+          <w:szCs w:val="22"/>
+        </w:rPr>
+        <w:t>convection</w:t>
+      </w:r>
+      <w:proofErr w:type="gramEnd"/>
       <w:r>
         <w:rPr>
           <w:rFonts w:asciiTheme="majorBidi" w:hAnsiTheme="majorBidi" w:cstheme="majorBidi"/>
@@ -2728,7 +2740,35 @@
           <w:sz w:val="22"/>
           <w:szCs w:val="22"/>
         </w:rPr>
-        <w:t xml:space="preserve"> Use scipy.optimize.minimize to maximize volume under fixed surface area.</w:t>
+        <w:t xml:space="preserve"> Use </w:t>
+      </w:r>
+      <w:proofErr w:type="spellStart"/>
+      <w:proofErr w:type="gramStart"/>
+      <w:r>
+        <w:rPr>
+          <w:rFonts w:asciiTheme="majorBidi" w:hAnsiTheme="majorBidi" w:cstheme="majorBidi"/>
+          <w:sz w:val="22"/>
+          <w:szCs w:val="22"/>
+        </w:rPr>
+        <w:t>scipy.optimize</w:t>
+      </w:r>
+      <w:proofErr w:type="gramEnd"/>
+      <w:r>
+        <w:rPr>
+          <w:rFonts w:asciiTheme="majorBidi" w:hAnsiTheme="majorBidi" w:cstheme="majorBidi"/>
+          <w:sz w:val="22"/>
+          <w:szCs w:val="22"/>
+        </w:rPr>
+        <w:t>.minimize</w:t>
+      </w:r>
+      <w:proofErr w:type="spellEnd"/>
+      <w:r>
+        <w:rPr>
+          <w:rFonts w:asciiTheme="majorBidi" w:hAnsiTheme="majorBidi" w:cstheme="majorBidi"/>
+          <w:sz w:val="22"/>
+          <w:szCs w:val="22"/>
+        </w:rPr>
+        <w:t xml:space="preserve"> to maximize volume under fixed surface area.</w:t>
       </w:r>
       <w:r>
         <w:rPr>
@@ -4706,42 +4746,184 @@
           <w:sz w:val="22"/>
           <w:szCs w:val="22"/>
         </w:rPr>
-        <w:t xml:space="preserve">and heat transfer coefficients. Naturally, </w:t>
-      </w:r>
-      <w:r>
-        <w:rPr>
-          <w:rFonts w:asciiTheme="majorBidi" w:hAnsiTheme="majorBidi" w:cstheme="majorBidi"/>
-          <w:sz w:val="22"/>
-          <w:szCs w:val="22"/>
-        </w:rPr>
-        <w:t xml:space="preserve">leading to increased convective heat transfer rates while preserving </w:t>
+        <w:t xml:space="preserve">and heat </w:t>
+      </w:r>
+      <w:r>
+        <w:rPr>
+          <w:rFonts w:asciiTheme="majorBidi" w:hAnsiTheme="majorBidi" w:cstheme="majorBidi"/>
+          <w:sz w:val="22"/>
+          <w:szCs w:val="22"/>
+        </w:rPr>
+        <w:t>t</w:t>
+      </w:r>
+      <w:r>
+        <w:rPr>
+          <w:rFonts w:asciiTheme="majorBidi" w:hAnsiTheme="majorBidi" w:cstheme="majorBidi"/>
+          <w:sz w:val="22"/>
+          <w:szCs w:val="22"/>
+        </w:rPr>
+        <w:t xml:space="preserve">ransfer coefficients. </w:t>
+      </w:r>
+      <w:r>
+        <w:rPr>
+          <w:rFonts w:asciiTheme="majorBidi" w:hAnsiTheme="majorBidi" w:cstheme="majorBidi"/>
+          <w:sz w:val="22"/>
+          <w:szCs w:val="22"/>
+        </w:rPr>
+        <w:t>This led</w:t>
+      </w:r>
+      <w:r>
+        <w:rPr>
+          <w:rFonts w:asciiTheme="majorBidi" w:hAnsiTheme="majorBidi" w:cstheme="majorBidi"/>
+          <w:sz w:val="22"/>
+          <w:szCs w:val="22"/>
+        </w:rPr>
+        <w:t xml:space="preserve"> to increased convective heat transfer rates</w:t>
+      </w:r>
+      <w:r>
+        <w:rPr>
+          <w:rFonts w:asciiTheme="majorBidi" w:hAnsiTheme="majorBidi" w:cstheme="majorBidi"/>
+          <w:sz w:val="22"/>
+          <w:szCs w:val="22"/>
+        </w:rPr>
+        <w:t>.</w:t>
+      </w:r>
+      <w:r>
+        <w:rPr>
+          <w:rFonts w:asciiTheme="majorBidi" w:hAnsiTheme="majorBidi" w:cstheme="majorBidi"/>
+          <w:sz w:val="22"/>
+          <w:szCs w:val="22"/>
+        </w:rPr>
+        <w:t xml:space="preserve"> </w:t>
+      </w:r>
+      <w:r>
+        <w:rPr>
+          <w:rFonts w:asciiTheme="majorBidi" w:hAnsiTheme="majorBidi" w:cstheme="majorBidi"/>
+          <w:sz w:val="22"/>
+          <w:szCs w:val="22"/>
+        </w:rPr>
+        <w:t>Moreover,</w:t>
+      </w:r>
+      <w:r>
+        <w:rPr>
+          <w:rFonts w:asciiTheme="majorBidi" w:hAnsiTheme="majorBidi" w:cstheme="majorBidi"/>
+          <w:sz w:val="22"/>
+          <w:szCs w:val="22"/>
+        </w:rPr>
+        <w:t xml:space="preserve"> the </w:t>
+      </w:r>
+      <w:r>
+        <w:rPr>
+          <w:rFonts w:asciiTheme="majorBidi" w:hAnsiTheme="majorBidi" w:cstheme="majorBidi"/>
+          <w:sz w:val="22"/>
+          <w:szCs w:val="22"/>
+        </w:rPr>
+        <w:t>rank order</w:t>
+      </w:r>
+      <w:r>
+        <w:rPr>
+          <w:rFonts w:asciiTheme="majorBidi" w:hAnsiTheme="majorBidi" w:cstheme="majorBidi"/>
+          <w:sz w:val="22"/>
+          <w:szCs w:val="22"/>
+        </w:rPr>
+        <w:t xml:space="preserve"> where </w:t>
+      </w:r>
+      <w:r>
+        <w:rPr>
+          <w:rFonts w:asciiTheme="majorBidi" w:hAnsiTheme="majorBidi" w:cstheme="majorBidi"/>
+          <w:sz w:val="22"/>
+          <w:szCs w:val="22"/>
+        </w:rPr>
+        <w:t xml:space="preserve">the </w:t>
+      </w:r>
+      <w:r>
+        <w:rPr>
+          <w:rFonts w:asciiTheme="majorBidi" w:hAnsiTheme="majorBidi" w:cstheme="majorBidi"/>
+          <w:sz w:val="22"/>
+          <w:szCs w:val="22"/>
+        </w:rPr>
+        <w:t xml:space="preserve">cone, cylinder, and cone have the </w:t>
+      </w:r>
+      <w:r>
+        <w:rPr>
+          <w:rFonts w:asciiTheme="majorBidi" w:hAnsiTheme="majorBidi" w:cstheme="majorBidi"/>
+          <w:sz w:val="22"/>
+          <w:szCs w:val="22"/>
+        </w:rPr>
+        <w:t>lowest to highest heat transfer rates respectively, remains consistent.</w:t>
+      </w:r>
+      <w:r>
+        <w:rPr>
+          <w:rFonts w:asciiTheme="majorBidi" w:hAnsiTheme="majorBidi" w:cstheme="majorBidi"/>
+          <w:sz w:val="22"/>
+          <w:szCs w:val="22"/>
+        </w:rPr>
+        <w:t xml:space="preserve"> </w:t>
       </w:r>
       <w:commentRangeStart w:id="0"/>
-      <w:r>
-        <w:rPr>
-          <w:rFonts w:asciiTheme="majorBidi" w:hAnsiTheme="majorBidi" w:cstheme="majorBidi"/>
-          <w:sz w:val="22"/>
-          <w:szCs w:val="22"/>
-        </w:rPr>
-        <w:t>the rank order</w:t>
-      </w:r>
-      <w:commentRangeEnd w:id="0"/>
-      <w:r>
-        <w:rPr>
-          <w:rStyle w:val="CommentReference"/>
-        </w:rPr>
-        <w:commentReference w:id="0"/>
-      </w:r>
-      <w:r>
-        <w:rPr>
-          <w:rFonts w:asciiTheme="majorBidi" w:hAnsiTheme="majorBidi" w:cstheme="majorBidi"/>
-          <w:sz w:val="22"/>
-          <w:szCs w:val="22"/>
-        </w:rPr>
-        <w:t xml:space="preserve">. </w:t>
-      </w:r>
       <w:commentRangeStart w:id="1"/>
       <w:commentRangeStart w:id="2"/>
+      <w:r>
+        <w:rPr>
+          <w:rFonts w:asciiTheme="majorBidi" w:hAnsiTheme="majorBidi" w:cstheme="majorBidi"/>
+          <w:sz w:val="22"/>
+          <w:szCs w:val="22"/>
+        </w:rPr>
+        <w:t xml:space="preserve">The cone is the most challenging to analyze due to the </w:t>
+      </w:r>
+      <w:r>
+        <w:rPr>
+          <w:rFonts w:asciiTheme="majorBidi" w:hAnsiTheme="majorBidi" w:cstheme="majorBidi"/>
+          <w:sz w:val="22"/>
+          <w:szCs w:val="22"/>
+        </w:rPr>
+        <w:t>lack</w:t>
+      </w:r>
+      <w:r>
+        <w:rPr>
+          <w:rFonts w:asciiTheme="majorBidi" w:hAnsiTheme="majorBidi" w:cstheme="majorBidi"/>
+          <w:sz w:val="22"/>
+          <w:szCs w:val="22"/>
+        </w:rPr>
+        <w:t xml:space="preserve"> of well-established forced convection correlations for varying cross-sections</w:t>
+      </w:r>
+      <w:r>
+        <w:rPr>
+          <w:rFonts w:asciiTheme="majorBidi" w:hAnsiTheme="majorBidi" w:cstheme="majorBidi"/>
+          <w:sz w:val="22"/>
+          <w:szCs w:val="22"/>
+        </w:rPr>
+        <w:t>.</w:t>
+      </w:r>
+      <w:commentRangeEnd w:id="0"/>
+      <w:r>
+        <w:rPr>
+          <w:rStyle w:val="CommentReference"/>
+        </w:rPr>
+        <w:commentReference w:id="0"/>
+      </w:r>
+      <w:commentRangeEnd w:id="1"/>
+      <w:r>
+        <w:rPr>
+          <w:rStyle w:val="CommentReference"/>
+        </w:rPr>
+        <w:commentReference w:id="1"/>
+      </w:r>
+      <w:commentRangeEnd w:id="2"/>
+      <w:r>
+        <w:rPr>
+          <w:rStyle w:val="CommentReference"/>
+        </w:rPr>
+        <w:commentReference w:id="2"/>
+      </w:r>
+      <w:r>
+        <w:rPr>
+          <w:rFonts w:asciiTheme="majorBidi" w:hAnsiTheme="majorBidi" w:cstheme="majorBidi"/>
+          <w:sz w:val="22"/>
+          <w:szCs w:val="22"/>
+        </w:rPr>
+        <w:t xml:space="preserve"> Despite this challenge, </w:t>
+      </w:r>
       <w:commentRangeStart w:id="3"/>
       <w:r>
         <w:rPr>
@@ -4749,77 +4931,31 @@
           <w:sz w:val="22"/>
           <w:szCs w:val="22"/>
         </w:rPr>
-        <w:t xml:space="preserve">The cone is the most challenging to analyze due to the </w:t>
-      </w:r>
-      <w:r>
-        <w:rPr>
-          <w:rFonts w:asciiTheme="majorBidi" w:hAnsiTheme="majorBidi" w:cstheme="majorBidi"/>
-          <w:sz w:val="22"/>
-          <w:szCs w:val="22"/>
-        </w:rPr>
-        <w:t>lack</w:t>
-      </w:r>
-      <w:r>
-        <w:rPr>
-          <w:rFonts w:asciiTheme="majorBidi" w:hAnsiTheme="majorBidi" w:cstheme="majorBidi"/>
-          <w:sz w:val="22"/>
-          <w:szCs w:val="22"/>
-        </w:rPr>
-        <w:t xml:space="preserve"> of well-established forced convection correlations for varying cross-sections</w:t>
-      </w:r>
-      <w:r>
-        <w:rPr>
-          <w:rFonts w:asciiTheme="majorBidi" w:hAnsiTheme="majorBidi" w:cstheme="majorBidi"/>
-          <w:sz w:val="22"/>
-          <w:szCs w:val="22"/>
-        </w:rPr>
-        <w:t>.</w:t>
-      </w:r>
-      <w:commentRangeEnd w:id="1"/>
-      <w:r>
-        <w:rPr>
-          <w:rStyle w:val="CommentReference"/>
-        </w:rPr>
-        <w:commentReference w:id="1"/>
-      </w:r>
-      <w:commentRangeEnd w:id="2"/>
-      <w:r>
-        <w:rPr>
-          <w:rStyle w:val="CommentReference"/>
-        </w:rPr>
-        <w:commentReference w:id="2"/>
-      </w:r>
-      <w:commentRangeEnd w:id="3"/>
-      <w:r>
-        <w:rPr>
-          <w:rStyle w:val="CommentReference"/>
-        </w:rPr>
-        <w:commentReference w:id="3"/>
-      </w:r>
-      <w:r>
-        <w:rPr>
-          <w:rFonts w:asciiTheme="majorBidi" w:hAnsiTheme="majorBidi" w:cstheme="majorBidi"/>
-          <w:sz w:val="22"/>
-          <w:szCs w:val="22"/>
-        </w:rPr>
-        <w:t xml:space="preserve"> </w:t>
-      </w:r>
-      <w:commentRangeStart w:id="4"/>
-      <w:r>
-        <w:rPr>
-          <w:rFonts w:asciiTheme="majorBidi" w:hAnsiTheme="majorBidi" w:cstheme="majorBidi"/>
-          <w:sz w:val="22"/>
-          <w:szCs w:val="22"/>
-        </w:rPr>
-        <w:t>Moreover, the cone’s</w:t>
-      </w:r>
-      <w:r>
-        <w:rPr>
-          <w:rFonts w:asciiTheme="majorBidi" w:hAnsiTheme="majorBidi" w:cstheme="majorBidi"/>
-          <w:sz w:val="22"/>
-          <w:szCs w:val="22"/>
-        </w:rPr>
-        <w:t xml:space="preserve"> heat transfer performance can be estimated by blending cylindrical and flat plate models, resulting in lower </w:t>
+        <w:t>the cone’s</w:t>
+      </w:r>
+      <w:r>
+        <w:rPr>
+          <w:rFonts w:asciiTheme="majorBidi" w:hAnsiTheme="majorBidi" w:cstheme="majorBidi"/>
+          <w:sz w:val="22"/>
+          <w:szCs w:val="22"/>
+        </w:rPr>
+        <w:t xml:space="preserve"> heat transfer performance </w:t>
+      </w:r>
+      <w:r>
+        <w:rPr>
+          <w:rFonts w:asciiTheme="majorBidi" w:hAnsiTheme="majorBidi" w:cstheme="majorBidi"/>
+          <w:sz w:val="22"/>
+          <w:szCs w:val="22"/>
+        </w:rPr>
+        <w:t xml:space="preserve">was </w:t>
+      </w:r>
+      <w:r>
+        <w:rPr>
+          <w:rFonts w:asciiTheme="majorBidi" w:hAnsiTheme="majorBidi" w:cstheme="majorBidi"/>
+          <w:sz w:val="22"/>
+          <w:szCs w:val="22"/>
+        </w:rPr>
+        <w:t xml:space="preserve">estimated by blending cylindrical and flat plate models, resulting in lower </w:t>
       </w:r>
       <w:r>
         <w:rPr>
@@ -4865,12 +5001,12 @@
         </w:rPr>
         <w:t xml:space="preserve"> compared to the square and cylinder.</w:t>
       </w:r>
-      <w:commentRangeEnd w:id="4"/>
+      <w:commentRangeEnd w:id="3"/>
       <w:r>
         <w:rPr>
           <w:rStyle w:val="CommentReference"/>
         </w:rPr>
-        <w:commentReference w:id="4"/>
+        <w:commentReference w:id="3"/>
       </w:r>
     </w:p>
     <w:p>
@@ -5893,14 +6029,14 @@
     <w:p>
       <w:pPr>
         <w:rPr>
-          <w:rFonts w:asciiTheme="majorBidi" w:hAnsiTheme="majorBidi" w:cstheme="majorBidi"/>
-          <w:sz w:val="22"/>
-          <w:szCs w:val="22"/>
-        </w:rPr>
-      </w:pPr>
-      <w:r>
-        <w:rPr>
-          <w:rFonts w:asciiTheme="majorBidi" w:hAnsiTheme="majorBidi" w:cstheme="majorBidi"/>
+          <w:rFonts w:ascii="Times New Roman" w:hAnsi="Times New Roman" w:cs="Times New Roman"/>
+          <w:sz w:val="22"/>
+          <w:szCs w:val="22"/>
+        </w:rPr>
+      </w:pPr>
+      <w:r>
+        <w:rPr>
+          <w:rFonts w:ascii="Times New Roman" w:hAnsi="Times New Roman" w:cs="Times New Roman"/>
           <w:sz w:val="22"/>
           <w:szCs w:val="22"/>
         </w:rPr>
@@ -5911,26 +6047,45 @@
       <w:pPr>
         <w:pStyle w:val="Caption"/>
         <w:keepNext/>
-      </w:pPr>
-      <w:r>
+        <w:rPr>
+          <w:rFonts w:ascii="Times New Roman" w:hAnsi="Times New Roman" w:cs="Times New Roman"/>
+        </w:rPr>
+      </w:pPr>
+      <w:r>
+        <w:rPr>
+          <w:rFonts w:ascii="Times New Roman" w:hAnsi="Times New Roman" w:cs="Times New Roman"/>
+        </w:rPr>
         <w:t xml:space="preserve">Table </w:t>
       </w:r>
       <w:r>
+        <w:rPr>
+          <w:rFonts w:ascii="Times New Roman" w:hAnsi="Times New Roman" w:cs="Times New Roman"/>
+        </w:rPr>
         <w:fldChar w:fldCharType="begin"/>
       </w:r>
       <w:r>
+        <w:rPr>
+          <w:rFonts w:ascii="Times New Roman" w:hAnsi="Times New Roman" w:cs="Times New Roman"/>
+        </w:rPr>
         <w:instrText xml:space="preserve"> SEQ Table \* ARABIC </w:instrText>
       </w:r>
       <w:r>
+        <w:rPr>
+          <w:rFonts w:ascii="Times New Roman" w:hAnsi="Times New Roman" w:cs="Times New Roman"/>
+        </w:rPr>
         <w:fldChar w:fldCharType="separate"/>
       </w:r>
       <w:r>
         <w:rPr>
+          <w:rFonts w:ascii="Times New Roman" w:hAnsi="Times New Roman" w:cs="Times New Roman"/>
           <w:noProof/>
         </w:rPr>
         <w:t>5</w:t>
       </w:r>
       <w:r>
+        <w:rPr>
+          <w:rFonts w:ascii="Times New Roman" w:hAnsi="Times New Roman" w:cs="Times New Roman"/>
+        </w:rPr>
         <w:fldChar w:fldCharType="end"/>
       </w:r>
     </w:p>
@@ -5956,7 +6111,7 @@
           <w:p>
             <w:pPr>
               <w:rPr>
-                <w:rFonts w:asciiTheme="majorBidi" w:eastAsiaTheme="minorEastAsia" w:hAnsiTheme="majorBidi" w:cstheme="majorBidi"/>
+                <w:rFonts w:ascii="Times New Roman" w:eastAsiaTheme="minorEastAsia" w:hAnsi="Times New Roman" w:cs="Times New Roman"/>
                 <w:b/>
                 <w:bCs/>
                 <w:sz w:val="22"/>
@@ -5965,7 +6120,7 @@
             </w:pPr>
             <w:r>
               <w:rPr>
-                <w:rFonts w:asciiTheme="majorBidi" w:hAnsiTheme="majorBidi" w:cstheme="majorBidi"/>
+                <w:rFonts w:ascii="Times New Roman" w:hAnsi="Times New Roman" w:cs="Times New Roman"/>
                 <w:b/>
                 <w:bCs/>
                 <w:sz w:val="22"/>
@@ -5983,7 +6138,7 @@
           <w:p>
             <w:pPr>
               <w:rPr>
-                <w:rFonts w:asciiTheme="majorBidi" w:eastAsiaTheme="minorEastAsia" w:hAnsiTheme="majorBidi" w:cstheme="majorBidi"/>
+                <w:rFonts w:ascii="Times New Roman" w:eastAsiaTheme="minorEastAsia" w:hAnsi="Times New Roman" w:cs="Times New Roman"/>
                 <w:b/>
                 <w:bCs/>
                 <w:sz w:val="22"/>
@@ -5992,7 +6147,7 @@
             </w:pPr>
             <w:r>
               <w:rPr>
-                <w:rFonts w:asciiTheme="majorBidi" w:hAnsiTheme="majorBidi" w:cstheme="majorBidi"/>
+                <w:rFonts w:ascii="Times New Roman" w:hAnsi="Times New Roman" w:cs="Times New Roman"/>
                 <w:b/>
                 <w:bCs/>
                 <w:sz w:val="22"/>
@@ -6010,7 +6165,7 @@
           <w:p>
             <w:pPr>
               <w:rPr>
-                <w:rFonts w:asciiTheme="majorBidi" w:eastAsiaTheme="minorEastAsia" w:hAnsiTheme="majorBidi" w:cstheme="majorBidi"/>
+                <w:rFonts w:ascii="Times New Roman" w:eastAsiaTheme="minorEastAsia" w:hAnsi="Times New Roman" w:cs="Times New Roman"/>
                 <w:b/>
                 <w:bCs/>
                 <w:sz w:val="22"/>
@@ -6019,7 +6174,7 @@
             </w:pPr>
             <w:r>
               <w:rPr>
-                <w:rFonts w:asciiTheme="majorBidi" w:hAnsiTheme="majorBidi" w:cstheme="majorBidi"/>
+                <w:rFonts w:ascii="Times New Roman" w:hAnsi="Times New Roman" w:cs="Times New Roman"/>
                 <w:b/>
                 <w:bCs/>
                 <w:sz w:val="22"/>
@@ -6037,7 +6192,7 @@
           <w:p>
             <w:pPr>
               <w:rPr>
-                <w:rFonts w:asciiTheme="majorBidi" w:eastAsiaTheme="minorEastAsia" w:hAnsiTheme="majorBidi" w:cstheme="majorBidi"/>
+                <w:rFonts w:ascii="Times New Roman" w:eastAsiaTheme="minorEastAsia" w:hAnsi="Times New Roman" w:cs="Times New Roman"/>
                 <w:b/>
                 <w:bCs/>
                 <w:sz w:val="22"/>
@@ -6046,7 +6201,7 @@
             </w:pPr>
             <w:r>
               <w:rPr>
-                <w:rFonts w:asciiTheme="majorBidi" w:hAnsiTheme="majorBidi" w:cstheme="majorBidi"/>
+                <w:rFonts w:ascii="Times New Roman" w:hAnsi="Times New Roman" w:cs="Times New Roman"/>
                 <w:b/>
                 <w:bCs/>
                 <w:sz w:val="22"/>
@@ -6064,7 +6219,7 @@
           <w:p>
             <w:pPr>
               <w:rPr>
-                <w:rFonts w:asciiTheme="majorBidi" w:eastAsiaTheme="minorEastAsia" w:hAnsiTheme="majorBidi" w:cstheme="majorBidi"/>
+                <w:rFonts w:ascii="Times New Roman" w:eastAsiaTheme="minorEastAsia" w:hAnsi="Times New Roman" w:cs="Times New Roman"/>
                 <w:b/>
                 <w:bCs/>
                 <w:sz w:val="22"/>
@@ -6073,7 +6228,7 @@
             </w:pPr>
             <w:r>
               <w:rPr>
-                <w:rFonts w:asciiTheme="majorBidi" w:hAnsiTheme="majorBidi" w:cstheme="majorBidi"/>
+                <w:rFonts w:ascii="Times New Roman" w:hAnsi="Times New Roman" w:cs="Times New Roman"/>
                 <w:b/>
                 <w:bCs/>
                 <w:sz w:val="22"/>
@@ -6599,7 +6754,7 @@
         </w:rPr>
         <w:t xml:space="preserve"> </w:t>
       </w:r>
-      <w:commentRangeStart w:id="5"/>
+      <w:commentRangeStart w:id="4"/>
       <w:r>
         <w:rPr>
           <w:rFonts w:ascii="Times New Roman" w:hAnsi="Times New Roman" w:cs="Times New Roman"/>
@@ -6624,14 +6779,14 @@
         </w:rPr>
         <w:t>values for the cone are likely to fall between those of a cylinder and a converging duct. </w:t>
       </w:r>
-      <w:commentRangeEnd w:id="5"/>
+      <w:commentRangeEnd w:id="4"/>
       <w:r>
         <w:rPr>
           <w:rStyle w:val="CommentReference"/>
           <w:sz w:val="22"/>
           <w:szCs w:val="22"/>
         </w:rPr>
-        <w:commentReference w:id="5"/>
+        <w:commentReference w:id="4"/>
       </w:r>
     </w:p>
     <w:p>
@@ -9081,7 +9236,25 @@
           <w:sz w:val="22"/>
           <w:szCs w:val="22"/>
         </w:rPr>
-        <w:t xml:space="preserve">The Geometry is viewed as N cylinders of decreasing diameter and height </w:t>
+        <w:t xml:space="preserve">The </w:t>
+      </w:r>
+      <w:proofErr w:type="gramStart"/>
+      <w:r>
+        <w:rPr>
+          <w:rFonts w:ascii="Times New Roman" w:hAnsi="Times New Roman" w:cs="Times New Roman"/>
+          <w:sz w:val="22"/>
+          <w:szCs w:val="22"/>
+        </w:rPr>
+        <w:t>Geometry</w:t>
+      </w:r>
+      <w:proofErr w:type="gramEnd"/>
+      <w:r>
+        <w:rPr>
+          <w:rFonts w:ascii="Times New Roman" w:hAnsi="Times New Roman" w:cs="Times New Roman"/>
+          <w:sz w:val="22"/>
+          <w:szCs w:val="22"/>
+        </w:rPr>
+        <w:t xml:space="preserve"> is viewed as N cylinders of decreasing diameter and height </w:t>
       </w:r>
       <m:oMath>
         <m:r>
@@ -10025,7 +10198,25 @@
           <w:sz w:val="22"/>
           <w:szCs w:val="22"/>
         </w:rPr>
-        <w:t xml:space="preserve">iven these results, the square rod </w:t>
+        <w:t xml:space="preserve">iven these results, the square </w:t>
+      </w:r>
+      <w:proofErr w:type="gramStart"/>
+      <w:r>
+        <w:rPr>
+          <w:rFonts w:ascii="Times New Roman" w:hAnsi="Times New Roman" w:cs="Times New Roman"/>
+          <w:sz w:val="22"/>
+          <w:szCs w:val="22"/>
+        </w:rPr>
+        <w:t>rod</w:t>
+      </w:r>
+      <w:proofErr w:type="gramEnd"/>
+      <w:r>
+        <w:rPr>
+          <w:rFonts w:ascii="Times New Roman" w:hAnsi="Times New Roman" w:cs="Times New Roman"/>
+          <w:sz w:val="22"/>
+          <w:szCs w:val="22"/>
+        </w:rPr>
+        <w:t xml:space="preserve"> </w:t>
       </w:r>
       <w:r>
         <w:rPr>
@@ -10588,7 +10779,7 @@
           <w:szCs w:val="22"/>
         </w:rPr>
       </w:pPr>
-      <w:commentRangeStart w:id="6"/>
+      <w:commentRangeStart w:id="5"/>
       <w:r>
         <w:rPr>
           <w:rFonts w:asciiTheme="majorBidi" w:hAnsiTheme="majorBidi" w:cstheme="majorBidi"/>
@@ -10661,7 +10852,7 @@
         </w:rPr>
         <w:t>.</w:t>
       </w:r>
-      <w:commentRangeEnd w:id="6"/>
+      <w:commentRangeEnd w:id="5"/>
       <w:r>
         <w:rPr>
           <w:rStyle w:val="CommentReference"/>
@@ -10669,7 +10860,7 @@
           <w:kern w:val="2"/>
           <w14:ligatures w14:val="standardContextual"/>
         </w:rPr>
-        <w:commentReference w:id="6"/>
+        <w:commentReference w:id="5"/>
       </w:r>
     </w:p>
     <w:p>
@@ -11490,7 +11681,25 @@
           <w:sz w:val="22"/>
           <w:szCs w:val="22"/>
         </w:rPr>
-        <w:t>The coefficients (c and m) are found based on a least squares curve fit of measured data.</w:t>
+        <w:t xml:space="preserve">The coefficients (c and m) are found based on </w:t>
+      </w:r>
+      <w:proofErr w:type="gramStart"/>
+      <w:r>
+        <w:rPr>
+          <w:rFonts w:ascii="Times New Roman" w:hAnsi="Times New Roman" w:cs="Times New Roman"/>
+          <w:sz w:val="22"/>
+          <w:szCs w:val="22"/>
+        </w:rPr>
+        <w:t>a least</w:t>
+      </w:r>
+      <w:proofErr w:type="gramEnd"/>
+      <w:r>
+        <w:rPr>
+          <w:rFonts w:ascii="Times New Roman" w:hAnsi="Times New Roman" w:cs="Times New Roman"/>
+          <w:sz w:val="22"/>
+          <w:szCs w:val="22"/>
+        </w:rPr>
+        <w:t xml:space="preserve"> squares curve fit of measured data.</w:t>
       </w:r>
     </w:p>
     <w:p>
@@ -11548,13 +11757,21 @@
         <w:rPr>
           <w:rFonts w:asciiTheme="majorBidi" w:hAnsiTheme="majorBidi" w:cstheme="majorBidi"/>
         </w:rPr>
-        <w:t xml:space="preserve">[1] </w:t>
-      </w:r>
-      <w:r>
-        <w:rPr>
-          <w:rFonts w:asciiTheme="majorBidi" w:hAnsiTheme="majorBidi" w:cstheme="majorBidi"/>
-        </w:rPr>
-        <w:t xml:space="preserve">Bergman, T., Lavine, A., Incropera, F. and Dewitt, D. (2011). </w:t>
+        <w:t xml:space="preserve">Bergman, T., Lavine, A., </w:t>
+      </w:r>
+      <w:proofErr w:type="spellStart"/>
+      <w:r>
+        <w:rPr>
+          <w:rFonts w:asciiTheme="majorBidi" w:hAnsiTheme="majorBidi" w:cstheme="majorBidi"/>
+        </w:rPr>
+        <w:t>Incropera</w:t>
+      </w:r>
+      <w:proofErr w:type="spellEnd"/>
+      <w:r>
+        <w:rPr>
+          <w:rFonts w:asciiTheme="majorBidi" w:hAnsiTheme="majorBidi" w:cstheme="majorBidi"/>
+        </w:rPr>
+        <w:t xml:space="preserve">, F. and Dewitt, D. (2011). </w:t>
       </w:r>
       <w:r>
         <w:rPr>
@@ -11581,30 +11798,6 @@
         <w:rPr>
           <w:rFonts w:asciiTheme="majorBidi" w:hAnsiTheme="majorBidi" w:cstheme="majorBidi"/>
         </w:rPr>
-        <w:t>[</w:t>
-      </w:r>
-      <w:r>
-        <w:rPr>
-          <w:rFonts w:asciiTheme="majorBidi" w:hAnsiTheme="majorBidi" w:cstheme="majorBidi"/>
-        </w:rPr>
-        <w:t>2</w:t>
-      </w:r>
-      <w:r>
-        <w:rPr>
-          <w:rFonts w:asciiTheme="majorBidi" w:hAnsiTheme="majorBidi" w:cstheme="majorBidi"/>
-        </w:rPr>
-        <w:t>]</w:t>
-      </w:r>
-      <w:r>
-        <w:rPr>
-          <w:rFonts w:asciiTheme="majorBidi" w:hAnsiTheme="majorBidi" w:cstheme="majorBidi"/>
-        </w:rPr>
-        <w:t xml:space="preserve"> </w:t>
-      </w:r>
-      <w:r>
-        <w:rPr>
-          <w:rFonts w:asciiTheme="majorBidi" w:hAnsiTheme="majorBidi" w:cstheme="majorBidi"/>
-        </w:rPr>
         <w:t xml:space="preserve">Janjua, M. M., Khan, N. U., Khan, W. A., Khan, W. S., and Ali, H. M., 2020, “Numerical Study of forced convection heat transfer across a cylinder with various cross sections,” Journal of Thermal Analysis and Calorimetry, </w:t>
       </w:r>
       <w:r>
@@ -11632,31 +11825,21 @@
         <w:rPr>
           <w:rFonts w:asciiTheme="majorBidi" w:hAnsiTheme="majorBidi" w:cstheme="majorBidi"/>
         </w:rPr>
-        <w:t>[</w:t>
-      </w:r>
-      <w:r>
-        <w:rPr>
-          <w:rFonts w:asciiTheme="majorBidi" w:hAnsiTheme="majorBidi" w:cstheme="majorBidi"/>
-        </w:rPr>
-        <w:t>3</w:t>
-      </w:r>
-      <w:r>
-        <w:rPr>
-          <w:rFonts w:asciiTheme="majorBidi" w:hAnsiTheme="majorBidi" w:cstheme="majorBidi"/>
-        </w:rPr>
-        <w:t>]</w:t>
-      </w:r>
-      <w:r>
-        <w:rPr>
-          <w:rFonts w:asciiTheme="majorBidi" w:hAnsiTheme="majorBidi" w:cstheme="majorBidi"/>
-        </w:rPr>
-        <w:t xml:space="preserve"> </w:t>
-      </w:r>
-      <w:r>
-        <w:rPr>
-          <w:rFonts w:asciiTheme="majorBidi" w:hAnsiTheme="majorBidi" w:cstheme="majorBidi"/>
-        </w:rPr>
-        <w:t xml:space="preserve">Sparrow, E. M., Abraham, J. P., and Tong, J. C. K., 2004, “Archival correlations for average heat transfer coefficients for non-circular and circular cylinders and for spheres in cross-flow,” International Journal of Heat and Mass Transfer, </w:t>
+        <w:t xml:space="preserve">Sparrow, E. M., Abraham, J. P., and Tong, J. C. K., 2004, “Archival correlations for average heat transfer coefficients for non-circular and circular cylinders and for spheres in </w:t>
+      </w:r>
+      <w:proofErr w:type="gramStart"/>
+      <w:r>
+        <w:rPr>
+          <w:rFonts w:asciiTheme="majorBidi" w:hAnsiTheme="majorBidi" w:cstheme="majorBidi"/>
+        </w:rPr>
+        <w:t>cross-flow</w:t>
+      </w:r>
+      <w:proofErr w:type="gramEnd"/>
+      <w:r>
+        <w:rPr>
+          <w:rFonts w:asciiTheme="majorBidi" w:hAnsiTheme="majorBidi" w:cstheme="majorBidi"/>
+        </w:rPr>
+        <w:t xml:space="preserve">,” International Journal of Heat and Mass Transfer, </w:t>
       </w:r>
       <w:r>
         <w:rPr>
@@ -11683,31 +11866,21 @@
         <w:rPr>
           <w:rFonts w:asciiTheme="majorBidi" w:hAnsiTheme="majorBidi" w:cstheme="majorBidi"/>
         </w:rPr>
-        <w:t>[</w:t>
-      </w:r>
-      <w:r>
-        <w:rPr>
-          <w:rFonts w:asciiTheme="majorBidi" w:hAnsiTheme="majorBidi" w:cstheme="majorBidi"/>
-        </w:rPr>
-        <w:t>4</w:t>
-      </w:r>
-      <w:r>
-        <w:rPr>
-          <w:rFonts w:asciiTheme="majorBidi" w:hAnsiTheme="majorBidi" w:cstheme="majorBidi"/>
-        </w:rPr>
-        <w:t>]</w:t>
-      </w:r>
-      <w:r>
-        <w:rPr>
-          <w:rFonts w:asciiTheme="majorBidi" w:hAnsiTheme="majorBidi" w:cstheme="majorBidi"/>
-        </w:rPr>
-        <w:t xml:space="preserve"> </w:t>
-      </w:r>
-      <w:r>
-        <w:rPr>
-          <w:rFonts w:asciiTheme="majorBidi" w:hAnsiTheme="majorBidi" w:cstheme="majorBidi"/>
-        </w:rPr>
-        <w:t xml:space="preserve">Wang, X., Bibeau, E., and Naterer, G. F., 2007, “Experimental correlation of forced convection heat transfer from a NACA airfoil,” Experimental Thermal and Fluid Science, </w:t>
+        <w:t xml:space="preserve">Wang, X., Bibeau, E., and </w:t>
+      </w:r>
+      <w:proofErr w:type="spellStart"/>
+      <w:r>
+        <w:rPr>
+          <w:rFonts w:asciiTheme="majorBidi" w:hAnsiTheme="majorBidi" w:cstheme="majorBidi"/>
+        </w:rPr>
+        <w:t>Naterer</w:t>
+      </w:r>
+      <w:proofErr w:type="spellEnd"/>
+      <w:r>
+        <w:rPr>
+          <w:rFonts w:asciiTheme="majorBidi" w:hAnsiTheme="majorBidi" w:cstheme="majorBidi"/>
+        </w:rPr>
+        <w:t xml:space="preserve">, G. F., 2007, “Experimental correlation of forced convection heat transfer from a NACA airfoil,” Experimental Thermal and Fluid Science, </w:t>
       </w:r>
       <w:r>
         <w:rPr>
@@ -11976,6 +12149,55 @@
           <m:t xml:space="preserve"> </m:t>
         </m:r>
       </m:oMath>
+      <w:r>
+        <w:rPr>
+          <w:rFonts w:asciiTheme="majorBidi" w:eastAsiaTheme="minorEastAsia" w:hAnsiTheme="majorBidi" w:cstheme="majorBidi"/>
+        </w:rPr>
+        <w:t xml:space="preserve"> use </w:t>
+      </w:r>
+      <m:oMath>
+        <m:r>
+          <w:rPr>
+            <w:rFonts w:ascii="Cambria Math" w:eastAsiaTheme="minorEastAsia" w:hAnsi="Cambria Math" w:cstheme="majorBidi"/>
+          </w:rPr>
+          <m:t>g=g</m:t>
+        </m:r>
+        <m:func>
+          <m:funcPr>
+            <m:ctrlPr>
+              <w:rPr>
+                <w:rFonts w:ascii="Cambria Math" w:eastAsiaTheme="minorEastAsia" w:hAnsi="Cambria Math" w:cstheme="majorBidi"/>
+                <w:i/>
+              </w:rPr>
+            </m:ctrlPr>
+          </m:funcPr>
+          <m:fName>
+            <m:r>
+              <m:rPr>
+                <m:sty m:val="p"/>
+              </m:rPr>
+              <w:rPr>
+                <w:rFonts w:ascii="Cambria Math" w:eastAsiaTheme="minorEastAsia" w:hAnsi="Cambria Math" w:cstheme="majorBidi"/>
+              </w:rPr>
+              <m:t>cos</m:t>
+            </m:r>
+          </m:fName>
+          <m:e>
+            <m:r>
+              <w:rPr>
+                <w:rFonts w:ascii="Cambria Math" w:eastAsiaTheme="minorEastAsia" w:hAnsi="Cambria Math" w:cstheme="majorBidi"/>
+              </w:rPr>
+              <m:t>θ</m:t>
+            </m:r>
+          </m:e>
+        </m:func>
+      </m:oMath>
+      <w:r>
+        <w:rPr>
+          <w:rFonts w:asciiTheme="majorBidi" w:eastAsiaTheme="minorEastAsia" w:hAnsiTheme="majorBidi" w:cstheme="majorBidi"/>
+        </w:rPr>
+        <w:t xml:space="preserve"> for angled plates</w:t>
+      </w:r>
     </w:p>
     <w:p>
       <w:pPr>
@@ -13964,6 +14186,11 @@
       </w:r>
     </w:p>
     <w:p>
+      <w:r>
+        <w:t>The python script used for the analysis can be found in the following GitHub Repository:</w:t>
+      </w:r>
+    </w:p>
+    <w:p>
       <w:pPr>
         <w:rPr>
           <w:rFonts w:asciiTheme="majorBidi" w:hAnsiTheme="majorBidi" w:cstheme="majorBidi"/>
@@ -13979,9 +14206,36 @@
             <w:sz w:val="22"/>
             <w:szCs w:val="22"/>
           </w:rPr>
-          <w:t>https://cooperunion-my.sharepoint.com/personal/gabriel_kret_cooper_edu/Documents/2024-25%20(Junior)/Spring%202025/ME-342%20Heat%20Transfer/Kret_Proj2_HeatTransfer_WorkingScript.py</w:t>
+          <w:t>https://github.com/gkret123/ME-342_HeatTransfer_FinalProj</w:t>
+        </w:r>
+        <w:r>
+          <w:rPr>
+            <w:rStyle w:val="Hyperlink"/>
+            <w:rFonts w:asciiTheme="majorBidi" w:hAnsiTheme="majorBidi" w:cstheme="majorBidi"/>
+            <w:sz w:val="22"/>
+            <w:szCs w:val="22"/>
+          </w:rPr>
+          <w:t>e</w:t>
+        </w:r>
+        <w:r>
+          <w:rPr>
+            <w:rStyle w:val="Hyperlink"/>
+            <w:rFonts w:asciiTheme="majorBidi" w:hAnsiTheme="majorBidi" w:cstheme="majorBidi"/>
+            <w:sz w:val="22"/>
+            <w:szCs w:val="22"/>
+          </w:rPr>
+          <w:t>ct</w:t>
         </w:r>
       </w:hyperlink>
+    </w:p>
+    <w:p>
+      <w:pPr>
+        <w:rPr>
+          <w:rFonts w:asciiTheme="majorBidi" w:hAnsiTheme="majorBidi" w:cstheme="majorBidi"/>
+          <w:sz w:val="22"/>
+          <w:szCs w:val="22"/>
+        </w:rPr>
+      </w:pPr>
     </w:p>
     <w:sectPr>
       <w:footerReference w:type="default" r:id="rId15"/>
@@ -13999,7 +14253,7 @@
 
 <file path=word/comments.xml><?xml version="1.0" encoding="utf-8"?>
 <w:comments xmlns:wpc="http://schemas.microsoft.com/office/word/2010/wordprocessingCanvas" xmlns:cx="http://schemas.microsoft.com/office/drawing/2014/chartex" xmlns:cx1="http://schemas.microsoft.com/office/drawing/2015/9/8/chartex" xmlns:cx2="http://schemas.microsoft.com/office/drawing/2015/10/21/chartex" xmlns:cx3="http://schemas.microsoft.com/office/drawing/2016/5/9/chartex" xmlns:cx4="http://schemas.microsoft.com/office/drawing/2016/5/10/chartex" xmlns:cx5="http://schemas.microsoft.com/office/drawing/2016/5/11/chartex" xmlns:cx6="http://schemas.microsoft.com/office/drawing/2016/5/12/chartex" xmlns:cx7="http://schemas.microsoft.com/office/drawing/2016/5/13/chartex" xmlns:cx8="http://schemas.microsoft.com/office/drawing/2016/5/14/chartex" xmlns:mc="http://schemas.openxmlformats.org/markup-compatibility/2006" xmlns:aink="http://schemas.microsoft.com/office/drawing/2016/ink" xmlns:am3d="http://schemas.microsoft.com/office/drawing/2017/model3d" xmlns:o="urn:schemas-microsoft-com:office:office" xmlns:oel="http://schemas.microsoft.com/office/2019/extlst" xmlns:r="http://schemas.openxmlformats.org/officeDocument/2006/relationships" xmlns:m="http://schemas.openxmlformats.org/officeDocument/2006/math" xmlns:v="urn:schemas-microsoft-com:vml" xmlns:wp14="http://schemas.microsoft.com/office/word/2010/wordprocessingDrawing" xmlns:wp="http://schemas.openxmlformats.org/drawingml/2006/wordprocessingDrawing" xmlns:w10="urn:schemas-microsoft-com:office:word" xmlns:w="http://schemas.openxmlformats.org/wordprocessingml/2006/main" xmlns:w14="http://schemas.microsoft.com/office/word/2010/wordml" xmlns:w15="http://schemas.microsoft.com/office/word/2012/wordml" xmlns:w16cex="http://schemas.microsoft.com/office/word/2018/wordml/cex" xmlns:w16cid="http://schemas.microsoft.com/office/word/2016/wordml/cid" xmlns:w16="http://schemas.microsoft.com/office/word/2018/wordml" xmlns:w16du="http://schemas.microsoft.com/office/word/2023/wordml/word16du" xmlns:w16sdtdh="http://schemas.microsoft.com/office/word/2020/wordml/sdtdatahash" xmlns:w16sdtfl="http://schemas.microsoft.com/office/word/2024/wordml/sdtformatlock" xmlns:w16se="http://schemas.microsoft.com/office/word/2015/wordml/symex" xmlns:wpg="http://schemas.microsoft.com/office/word/2010/wordprocessingGroup" xmlns:wpi="http://schemas.microsoft.com/office/word/2010/wordprocessingInk" xmlns:wne="http://schemas.microsoft.com/office/word/2006/wordml" xmlns:wps="http://schemas.microsoft.com/office/word/2010/wordprocessingShape" mc:Ignorable="w14 w15 w16se w16cid w16 w16cex w16sdtdh w16sdtfl w16du wp14">
-  <w:comment w:id="0" w:author="Gabriel Kret" w:date="2025-05-11T11:35:00Z" w:initials="GK">
+  <w:comment w:id="0" w:author="Gabriel Kret" w:date="2025-05-11T11:51:00Z" w:initials="GK">
     <w:p>
       <w:pPr>
         <w:pStyle w:val="CommentText"/>
@@ -14011,7 +14265,7 @@
         <w:annotationRef/>
       </w:r>
       <w:r>
-        <w:t>What is the rank order?</w:t>
+        <w:t xml:space="preserve">And… </w:t>
       </w:r>
     </w:p>
   </w:comment>
@@ -14027,7 +14281,28 @@
         <w:annotationRef/>
       </w:r>
       <w:r>
-        <w:t xml:space="preserve">And… </w:t>
+        <w:t xml:space="preserve">the </w:t>
+      </w:r>
+      <w:r>
+        <w:rPr>
+          <w:b/>
+          <w:bCs/>
+        </w:rPr>
+        <w:t>entire</w:t>
+      </w:r>
+      <w:r>
+        <w:t xml:space="preserve"> idea of this project (i.e. what dr. wright wants) is to show and </w:t>
+      </w:r>
+      <w:r>
+        <w:rPr>
+          <w:b/>
+          <w:bCs/>
+          <w:u w:val="single"/>
+        </w:rPr>
+        <w:t xml:space="preserve">articulate </w:t>
+      </w:r>
+      <w:r>
+        <w:t>what we did despite the challenge of having no readily available correlations. He wants to know what our methods were, not that we simply were challenged</w:t>
       </w:r>
     </w:p>
   </w:comment>
@@ -14043,32 +14318,11 @@
         <w:annotationRef/>
       </w:r>
       <w:r>
-        <w:t xml:space="preserve">the </w:t>
-      </w:r>
-      <w:r>
-        <w:rPr>
-          <w:b/>
-          <w:bCs/>
-        </w:rPr>
-        <w:t>entire</w:t>
-      </w:r>
-      <w:r>
-        <w:t xml:space="preserve"> idea of this project (i.e. what dr. wright wants) is to show and </w:t>
-      </w:r>
-      <w:r>
-        <w:rPr>
-          <w:b/>
-          <w:bCs/>
-          <w:u w:val="single"/>
-        </w:rPr>
-        <w:t xml:space="preserve">articulate </w:t>
-      </w:r>
-      <w:r>
-        <w:t>what we did despite the challenge of having no readily available correlations. He wants to know what our methods were, not that we simply were challenged</w:t>
+        <w:t>This applies to all of the analysis sections of the report</w:t>
       </w:r>
     </w:p>
   </w:comment>
-  <w:comment w:id="3" w:author="Gabriel Kret" w:date="2025-05-11T11:51:00Z" w:initials="GK">
+  <w:comment w:id="3" w:author="Gabriel Kret" w:date="2025-05-11T11:34:00Z" w:initials="GK">
     <w:p>
       <w:pPr>
         <w:pStyle w:val="CommentText"/>
@@ -14080,11 +14334,11 @@
         <w:annotationRef/>
       </w:r>
       <w:r>
-        <w:t>This applies to all of the analysis sections of the report</w:t>
+        <w:t>This line doesn’t make much sense</w:t>
       </w:r>
     </w:p>
   </w:comment>
-  <w:comment w:id="4" w:author="Gabriel Kret" w:date="2025-05-11T11:34:00Z" w:initials="GK">
+  <w:comment w:id="4" w:author="Gabriel Kret" w:date="2025-05-11T13:37:00Z" w:initials="GK">
     <w:p>
       <w:pPr>
         <w:pStyle w:val="CommentText"/>
@@ -14096,27 +14350,11 @@
         <w:annotationRef/>
       </w:r>
       <w:r>
-        <w:t>This line doesn’t make much sense</w:t>
+        <w:t>Converging duct?</w:t>
       </w:r>
     </w:p>
   </w:comment>
-  <w:comment w:id="5" w:author="Gabriel Kret" w:date="2025-05-11T13:37:00Z" w:initials="GK">
-    <w:p>
-      <w:pPr>
-        <w:pStyle w:val="CommentText"/>
-      </w:pPr>
-      <w:r>
-        <w:rPr>
-          <w:rStyle w:val="CommentReference"/>
-        </w:rPr>
-        <w:annotationRef/>
-      </w:r>
-      <w:r>
-        <w:t>Converging duct?</w:t>
-      </w:r>
-    </w:p>
-  </w:comment>
-  <w:comment w:id="6" w:author="Gabriel Kret" w:date="2025-05-11T11:46:00Z" w:initials="GK">
+  <w:comment w:id="5" w:author="Gabriel Kret" w:date="2025-05-11T11:46:00Z" w:initials="GK">
     <w:p>
       <w:pPr>
         <w:pStyle w:val="CommentText"/>
@@ -14137,7 +14375,6 @@
 
 <file path=word/commentsExtended.xml><?xml version="1.0" encoding="utf-8"?>
 <w15:commentsEx xmlns:wpc="http://schemas.microsoft.com/office/word/2010/wordprocessingCanvas" xmlns:cx="http://schemas.microsoft.com/office/drawing/2014/chartex" xmlns:cx1="http://schemas.microsoft.com/office/drawing/2015/9/8/chartex" xmlns:cx2="http://schemas.microsoft.com/office/drawing/2015/10/21/chartex" xmlns:cx3="http://schemas.microsoft.com/office/drawing/2016/5/9/chartex" xmlns:cx4="http://schemas.microsoft.com/office/drawing/2016/5/10/chartex" xmlns:cx5="http://schemas.microsoft.com/office/drawing/2016/5/11/chartex" xmlns:cx6="http://schemas.microsoft.com/office/drawing/2016/5/12/chartex" xmlns:cx7="http://schemas.microsoft.com/office/drawing/2016/5/13/chartex" xmlns:cx8="http://schemas.microsoft.com/office/drawing/2016/5/14/chartex" xmlns:mc="http://schemas.openxmlformats.org/markup-compatibility/2006" xmlns:aink="http://schemas.microsoft.com/office/drawing/2016/ink" xmlns:am3d="http://schemas.microsoft.com/office/drawing/2017/model3d" xmlns:o="urn:schemas-microsoft-com:office:office" xmlns:oel="http://schemas.microsoft.com/office/2019/extlst" xmlns:r="http://schemas.openxmlformats.org/officeDocument/2006/relationships" xmlns:m="http://schemas.openxmlformats.org/officeDocument/2006/math" xmlns:v="urn:schemas-microsoft-com:vml" xmlns:wp14="http://schemas.microsoft.com/office/word/2010/wordprocessingDrawing" xmlns:wp="http://schemas.openxmlformats.org/drawingml/2006/wordprocessingDrawing" xmlns:w10="urn:schemas-microsoft-com:office:word" xmlns:w="http://schemas.openxmlformats.org/wordprocessingml/2006/main" xmlns:w14="http://schemas.microsoft.com/office/word/2010/wordml" xmlns:w15="http://schemas.microsoft.com/office/word/2012/wordml" xmlns:w16cex="http://schemas.microsoft.com/office/word/2018/wordml/cex" xmlns:w16cid="http://schemas.microsoft.com/office/word/2016/wordml/cid" xmlns:w16="http://schemas.microsoft.com/office/word/2018/wordml" xmlns:w16du="http://schemas.microsoft.com/office/word/2023/wordml/word16du" xmlns:w16sdtdh="http://schemas.microsoft.com/office/word/2020/wordml/sdtdatahash" xmlns:w16sdtfl="http://schemas.microsoft.com/office/word/2024/wordml/sdtformatlock" xmlns:w16se="http://schemas.microsoft.com/office/word/2015/wordml/symex" xmlns:wpg="http://schemas.microsoft.com/office/word/2010/wordprocessingGroup" xmlns:wpi="http://schemas.microsoft.com/office/word/2010/wordprocessingInk" xmlns:wne="http://schemas.microsoft.com/office/word/2006/wordml" xmlns:wps="http://schemas.microsoft.com/office/word/2010/wordprocessingShape" mc:Ignorable="w14 w15 w16se w16cid w16 w16cex w16sdtdh w16sdtfl w16du wp14">
-  <w15:commentEx w15:paraId="18B3606B" w15:done="0"/>
   <w15:commentEx w15:paraId="4D765B2F" w15:done="0"/>
   <w15:commentEx w15:paraId="6AC6A100" w15:paraIdParent="4D765B2F" w15:done="0"/>
   <w15:commentEx w15:paraId="6174E662" w15:paraIdParent="4D765B2F" w15:done="0"/>
@@ -14149,7 +14386,6 @@
 
 <file path=word/commentsExtensible.xml><?xml version="1.0" encoding="utf-8"?>
 <w16cex:commentsExtensible xmlns:wpc="http://schemas.microsoft.com/office/word/2010/wordprocessingCanvas" xmlns:cx="http://schemas.microsoft.com/office/drawing/2014/chartex" xmlns:cx1="http://schemas.microsoft.com/office/drawing/2015/9/8/chartex" xmlns:cx2="http://schemas.microsoft.com/office/drawing/2015/10/21/chartex" xmlns:cx3="http://schemas.microsoft.com/office/drawing/2016/5/9/chartex" xmlns:cx4="http://schemas.microsoft.com/office/drawing/2016/5/10/chartex" xmlns:cx5="http://schemas.microsoft.com/office/drawing/2016/5/11/chartex" xmlns:cx6="http://schemas.microsoft.com/office/drawing/2016/5/12/chartex" xmlns:cx7="http://schemas.microsoft.com/office/drawing/2016/5/13/chartex" xmlns:cx8="http://schemas.microsoft.com/office/drawing/2016/5/14/chartex" xmlns:cr="http://schemas.microsoft.com/office/comments/2020/reactions" xmlns:mc="http://schemas.openxmlformats.org/markup-compatibility/2006" xmlns:aink="http://schemas.microsoft.com/office/drawing/2016/ink" xmlns:am3d="http://schemas.microsoft.com/office/drawing/2017/model3d" xmlns:o="urn:schemas-microsoft-com:office:office" xmlns:oel="http://schemas.microsoft.com/office/2019/extlst" xmlns:r="http://schemas.openxmlformats.org/officeDocument/2006/relationships" xmlns:m="http://schemas.openxmlformats.org/officeDocument/2006/math" xmlns:v="urn:schemas-microsoft-com:vml" xmlns:wp14="http://schemas.microsoft.com/office/word/2010/wordprocessingDrawing" xmlns:wp="http://schemas.openxmlformats.org/drawingml/2006/wordprocessingDrawing" xmlns:w10="urn:schemas-microsoft-com:office:word" xmlns:w="http://schemas.openxmlformats.org/wordprocessingml/2006/main" xmlns:w14="http://schemas.microsoft.com/office/word/2010/wordml" xmlns:w15="http://schemas.microsoft.com/office/word/2012/wordml" xmlns:w16cex="http://schemas.microsoft.com/office/word/2018/wordml/cex" xmlns:w16cid="http://schemas.microsoft.com/office/word/2016/wordml/cid" xmlns:w16="http://schemas.microsoft.com/office/word/2018/wordml" xmlns:w16du="http://schemas.microsoft.com/office/word/2023/wordml/word16du" xmlns:w16sdtdh="http://schemas.microsoft.com/office/word/2020/wordml/sdtdatahash" xmlns:w16sdtfl="http://schemas.microsoft.com/office/word/2024/wordml/sdtformatlock" xmlns:w16se="http://schemas.microsoft.com/office/word/2015/wordml/symex" xmlns:wpg="http://schemas.microsoft.com/office/word/2010/wordprocessingGroup" xmlns:wpi="http://schemas.microsoft.com/office/word/2010/wordprocessingInk" xmlns:wne="http://schemas.microsoft.com/office/word/2006/wordml" xmlns:wps="http://schemas.microsoft.com/office/word/2010/wordprocessingShape" mc:Ignorable="w14 w15 w16se w16cid w16 w16cex w16sdtdh w16sdtfl cr w16du wp14">
-  <w16cex:commentExtensible w16cex:durableId="07AD5F89" w16cex:dateUtc="2025-05-11T15:35:00Z"/>
   <w16cex:commentExtensible w16cex:durableId="0D8B1067" w16cex:dateUtc="2025-05-11T15:51:00Z"/>
   <w16cex:commentExtensible w16cex:durableId="7D46826A" w16cex:dateUtc="2025-05-11T15:51:00Z"/>
   <w16cex:commentExtensible w16cex:durableId="00E038F7" w16cex:dateUtc="2025-05-11T15:51:00Z"/>
@@ -14161,7 +14397,6 @@
 
 <file path=word/commentsIds.xml><?xml version="1.0" encoding="utf-8"?>
 <w16cid:commentsIds xmlns:wpc="http://schemas.microsoft.com/office/word/2010/wordprocessingCanvas" xmlns:cx="http://schemas.microsoft.com/office/drawing/2014/chartex" xmlns:cx1="http://schemas.microsoft.com/office/drawing/2015/9/8/chartex" xmlns:cx2="http://schemas.microsoft.com/office/drawing/2015/10/21/chartex" xmlns:cx3="http://schemas.microsoft.com/office/drawing/2016/5/9/chartex" xmlns:cx4="http://schemas.microsoft.com/office/drawing/2016/5/10/chartex" xmlns:cx5="http://schemas.microsoft.com/office/drawing/2016/5/11/chartex" xmlns:cx6="http://schemas.microsoft.com/office/drawing/2016/5/12/chartex" xmlns:cx7="http://schemas.microsoft.com/office/drawing/2016/5/13/chartex" xmlns:cx8="http://schemas.microsoft.com/office/drawing/2016/5/14/chartex" xmlns:mc="http://schemas.openxmlformats.org/markup-compatibility/2006" xmlns:aink="http://schemas.microsoft.com/office/drawing/2016/ink" xmlns:am3d="http://schemas.microsoft.com/office/drawing/2017/model3d" xmlns:o="urn:schemas-microsoft-com:office:office" xmlns:oel="http://schemas.microsoft.com/office/2019/extlst" xmlns:r="http://schemas.openxmlformats.org/officeDocument/2006/relationships" xmlns:m="http://schemas.openxmlformats.org/officeDocument/2006/math" xmlns:v="urn:schemas-microsoft-com:vml" xmlns:wp14="http://schemas.microsoft.com/office/word/2010/wordprocessingDrawing" xmlns:wp="http://schemas.openxmlformats.org/drawingml/2006/wordprocessingDrawing" xmlns:w10="urn:schemas-microsoft-com:office:word" xmlns:w="http://schemas.openxmlformats.org/wordprocessingml/2006/main" xmlns:w14="http://schemas.microsoft.com/office/word/2010/wordml" xmlns:w15="http://schemas.microsoft.com/office/word/2012/wordml" xmlns:w16cex="http://schemas.microsoft.com/office/word/2018/wordml/cex" xmlns:w16cid="http://schemas.microsoft.com/office/word/2016/wordml/cid" xmlns:w16="http://schemas.microsoft.com/office/word/2018/wordml" xmlns:w16du="http://schemas.microsoft.com/office/word/2023/wordml/word16du" xmlns:w16sdtdh="http://schemas.microsoft.com/office/word/2020/wordml/sdtdatahash" xmlns:w16sdtfl="http://schemas.microsoft.com/office/word/2024/wordml/sdtformatlock" xmlns:w16se="http://schemas.microsoft.com/office/word/2015/wordml/symex" xmlns:wpg="http://schemas.microsoft.com/office/word/2010/wordprocessingGroup" xmlns:wpi="http://schemas.microsoft.com/office/word/2010/wordprocessingInk" xmlns:wne="http://schemas.microsoft.com/office/word/2006/wordml" xmlns:wps="http://schemas.microsoft.com/office/word/2010/wordprocessingShape" mc:Ignorable="w14 w15 w16se w16cid w16 w16cex w16sdtdh w16sdtfl w16du wp14">
-  <w16cid:commentId w16cid:paraId="18B3606B" w16cid:durableId="07AD5F89"/>
   <w16cid:commentId w16cid:paraId="4D765B2F" w16cid:durableId="0D8B1067"/>
   <w16cid:commentId w16cid:paraId="6AC6A100" w16cid:durableId="7D46826A"/>
   <w16cid:commentId w16cid:paraId="6174E662" w16cid:durableId="00E038F7"/>
@@ -17296,6 +17531,7 @@
   <w:style w:type="character" w:default="1" w:styleId="DefaultParagraphFont">
     <w:name w:val="Default Paragraph Font"/>
     <w:uiPriority w:val="1"/>
+    <w:semiHidden/>
     <w:unhideWhenUsed/>
   </w:style>
   <w:style w:type="table" w:default="1" w:styleId="TableNormal">
@@ -17814,6 +18050,18 @@
       <w:szCs w:val="20"/>
     </w:rPr>
   </w:style>
+  <w:style w:type="character" w:styleId="FollowedHyperlink">
+    <w:name w:val="FollowedHyperlink"/>
+    <w:basedOn w:val="DefaultParagraphFont"/>
+    <w:uiPriority w:val="99"/>
+    <w:semiHidden/>
+    <w:unhideWhenUsed/>
+    <w:rsid w:val="0034113C"/>
+    <w:rPr>
+      <w:color w:val="96607D" w:themeColor="followedHyperlink"/>
+      <w:u w:val="single"/>
+    </w:rPr>
+  </w:style>
 </w:styles>
 </file>
 

</xml_diff>

<commit_message>
added presentation and updated report
</commit_message>
<xml_diff>
--- a/Alvarado_Kret_Margono_HeatTransfer_Project2_WriteUp.docx
+++ b/Alvarado_Kret_Margono_HeatTransfer_Project2_WriteUp.docx
@@ -2396,8 +2396,20 @@
           <w:sz w:val="22"/>
           <w:szCs w:val="22"/>
         </w:rPr>
-        <w:t>Forced convection</w:t>
-      </w:r>
+        <w:t xml:space="preserve">Forced </w:t>
+      </w:r>
+      <w:proofErr w:type="gramStart"/>
+      <w:r>
+        <w:rPr>
+          <w:rFonts w:asciiTheme="majorBidi" w:hAnsiTheme="majorBidi" w:cstheme="majorBidi"/>
+          <w:b/>
+          <w:bCs/>
+          <w:sz w:val="22"/>
+          <w:szCs w:val="22"/>
+        </w:rPr>
+        <w:t>convection</w:t>
+      </w:r>
+      <w:proofErr w:type="gramEnd"/>
       <w:r>
         <w:rPr>
           <w:rFonts w:asciiTheme="majorBidi" w:hAnsiTheme="majorBidi" w:cstheme="majorBidi"/>
@@ -2806,6 +2818,8 @@
         </w:rPr>
         <w:t xml:space="preserve"> Use </w:t>
       </w:r>
+      <w:proofErr w:type="spellStart"/>
+      <w:proofErr w:type="gramStart"/>
       <w:r>
         <w:rPr>
           <w:rFonts w:asciiTheme="majorBidi" w:hAnsiTheme="majorBidi" w:cstheme="majorBidi"/>
@@ -2813,8 +2827,19 @@
           <w:sz w:val="22"/>
           <w:szCs w:val="22"/>
         </w:rPr>
-        <w:t>scipy.optimize.minimize</w:t>
-      </w:r>
+        <w:t>scipy.optimize</w:t>
+      </w:r>
+      <w:proofErr w:type="gramEnd"/>
+      <w:r>
+        <w:rPr>
+          <w:rFonts w:asciiTheme="majorBidi" w:hAnsiTheme="majorBidi" w:cstheme="majorBidi"/>
+          <w:i/>
+          <w:sz w:val="22"/>
+          <w:szCs w:val="22"/>
+        </w:rPr>
+        <w:t>.minimize</w:t>
+      </w:r>
+      <w:proofErr w:type="spellEnd"/>
       <w:r>
         <w:rPr>
           <w:rFonts w:asciiTheme="majorBidi" w:hAnsiTheme="majorBidi" w:cstheme="majorBidi"/>
@@ -3376,22 +3401,14 @@
           <w:sz w:val="22"/>
           <w:szCs w:val="22"/>
         </w:rPr>
-        <w:instrText xml:space="preserve"> REF _Ref197900882 \h </w:instrText>
-      </w:r>
-      <w:r>
-        <w:rPr>
-          <w:rFonts w:asciiTheme="majorBidi" w:hAnsiTheme="majorBidi" w:cstheme="majorBidi"/>
-          <w:sz w:val="22"/>
-          <w:szCs w:val="22"/>
-        </w:rPr>
-      </w:r>
-      <w:r>
-        <w:rPr>
-          <w:rFonts w:asciiTheme="majorBidi" w:hAnsiTheme="majorBidi" w:cstheme="majorBidi"/>
-          <w:sz w:val="22"/>
-          <w:szCs w:val="22"/>
-        </w:rPr>
-        <w:instrText xml:space="preserve"> \* MERGEFORMAT </w:instrText>
+        <w:instrText xml:space="preserve"> REF _Ref197900882 \h  \* MERGEFORMAT </w:instrText>
+      </w:r>
+      <w:r>
+        <w:rPr>
+          <w:rFonts w:asciiTheme="majorBidi" w:hAnsiTheme="majorBidi" w:cstheme="majorBidi"/>
+          <w:sz w:val="22"/>
+          <w:szCs w:val="22"/>
+        </w:rPr>
       </w:r>
       <w:r>
         <w:rPr>
@@ -3574,22 +3591,14 @@
           <w:sz w:val="22"/>
           <w:szCs w:val="22"/>
         </w:rPr>
-        <w:instrText xml:space="preserve"> REF _Ref197900882 \h </w:instrText>
-      </w:r>
-      <w:r>
-        <w:rPr>
-          <w:rFonts w:asciiTheme="majorBidi" w:hAnsiTheme="majorBidi" w:cstheme="majorBidi"/>
-          <w:sz w:val="22"/>
-          <w:szCs w:val="22"/>
-        </w:rPr>
-      </w:r>
-      <w:r>
-        <w:rPr>
-          <w:rFonts w:asciiTheme="majorBidi" w:hAnsiTheme="majorBidi" w:cstheme="majorBidi"/>
-          <w:sz w:val="22"/>
-          <w:szCs w:val="22"/>
-        </w:rPr>
-        <w:instrText xml:space="preserve"> \* MERGEFORMAT </w:instrText>
+        <w:instrText xml:space="preserve"> REF _Ref197900882 \h  \* MERGEFORMAT </w:instrText>
+      </w:r>
+      <w:r>
+        <w:rPr>
+          <w:rFonts w:asciiTheme="majorBidi" w:hAnsiTheme="majorBidi" w:cstheme="majorBidi"/>
+          <w:sz w:val="22"/>
+          <w:szCs w:val="22"/>
+        </w:rPr>
       </w:r>
       <w:r>
         <w:rPr>
@@ -3765,6 +3774,9 @@
         <w:keepNext/>
       </w:pPr>
       <w:r>
+        <w:rPr>
+          <w:noProof/>
+        </w:rPr>
         <w:drawing>
           <wp:inline distT="0" distB="0" distL="0" distR="0" wp14:anchorId="559F22DD" wp14:editId="64253B50">
             <wp:extent cx="6400800" cy="1336040"/>
@@ -4240,6 +4252,8 @@
         </w:rPr>
         <w:t xml:space="preserve">where </w:t>
       </w:r>
+      <w:proofErr w:type="spellStart"/>
+      <w:proofErr w:type="gramStart"/>
       <w:r>
         <w:rPr>
           <w:rFonts w:asciiTheme="majorBidi" w:eastAsiaTheme="minorEastAsia" w:hAnsiTheme="majorBidi" w:cstheme="majorBidi"/>
@@ -4248,15 +4262,35 @@
           <w:sz w:val="22"/>
           <w:szCs w:val="22"/>
         </w:rPr>
-        <w:t xml:space="preserve">w </w:t>
-      </w:r>
+        <w:t>w</w:t>
+      </w:r>
+      <w:proofErr w:type="spellEnd"/>
       <w:r>
         <w:rPr>
           <w:rFonts w:asciiTheme="majorBidi" w:eastAsiaTheme="minorEastAsia" w:hAnsiTheme="majorBidi" w:cstheme="majorBidi"/>
-          <w:sz w:val="22"/>
-          <w:szCs w:val="22"/>
-        </w:rPr>
-        <w:t>can be found via Eq. A11.</w:t>
+          <w:i/>
+          <w:iCs/>
+          <w:sz w:val="22"/>
+          <w:szCs w:val="22"/>
+        </w:rPr>
+        <w:t xml:space="preserve"> </w:t>
+      </w:r>
+      <w:r>
+        <w:rPr>
+          <w:rFonts w:asciiTheme="majorBidi" w:eastAsiaTheme="minorEastAsia" w:hAnsiTheme="majorBidi" w:cstheme="majorBidi"/>
+          <w:sz w:val="22"/>
+          <w:szCs w:val="22"/>
+        </w:rPr>
+        <w:t>can</w:t>
+      </w:r>
+      <w:proofErr w:type="gramEnd"/>
+      <w:r>
+        <w:rPr>
+          <w:rFonts w:asciiTheme="majorBidi" w:eastAsiaTheme="minorEastAsia" w:hAnsiTheme="majorBidi" w:cstheme="majorBidi"/>
+          <w:sz w:val="22"/>
+          <w:szCs w:val="22"/>
+        </w:rPr>
+        <w:t xml:space="preserve"> be found via Eq. A11.</w:t>
       </w:r>
     </w:p>
     <w:p>
@@ -6043,7 +6077,25 @@
           <w:sz w:val="22"/>
           <w:szCs w:val="22"/>
         </w:rPr>
-        <w:t>along the length by treating it as a series of N cylindrical segments, each with a small height</w:t>
+        <w:t xml:space="preserve">along the length by treating it as a series of </w:t>
+      </w:r>
+      <w:proofErr w:type="gramStart"/>
+      <w:r>
+        <w:rPr>
+          <w:rFonts w:asciiTheme="majorBidi" w:hAnsiTheme="majorBidi" w:cstheme="majorBidi"/>
+          <w:sz w:val="22"/>
+          <w:szCs w:val="22"/>
+        </w:rPr>
+        <w:t>N cylindrical</w:t>
+      </w:r>
+      <w:proofErr w:type="gramEnd"/>
+      <w:r>
+        <w:rPr>
+          <w:rFonts w:asciiTheme="majorBidi" w:hAnsiTheme="majorBidi" w:cstheme="majorBidi"/>
+          <w:sz w:val="22"/>
+          <w:szCs w:val="22"/>
+        </w:rPr>
+        <w:t xml:space="preserve"> segments, each with a small height</w:t>
       </w:r>
       <w:r>
         <w:rPr>
@@ -6075,8 +6127,18 @@
           <w:sz w:val="22"/>
           <w:szCs w:val="22"/>
         </w:rPr>
-        <w:t>the heat transfer coefficient. Summing</w:t>
-      </w:r>
+        <w:t xml:space="preserve">the heat transfer coefficient. </w:t>
+      </w:r>
+      <w:proofErr w:type="gramStart"/>
+      <w:r>
+        <w:rPr>
+          <w:rFonts w:asciiTheme="majorBidi" w:hAnsiTheme="majorBidi" w:cstheme="majorBidi"/>
+          <w:sz w:val="22"/>
+          <w:szCs w:val="22"/>
+        </w:rPr>
+        <w:t>Summing</w:t>
+      </w:r>
+      <w:proofErr w:type="gramEnd"/>
       <w:r>
         <w:rPr>
           <w:rFonts w:asciiTheme="majorBidi" w:hAnsiTheme="majorBidi" w:cstheme="majorBidi"/>
@@ -6555,6 +6617,14 @@
         </w:rPr>
         <w:t>Laminar: Eq. A6</w:t>
       </w:r>
+      <w:r>
+        <w:rPr>
+          <w:rFonts w:asciiTheme="majorBidi" w:hAnsiTheme="majorBidi" w:cstheme="majorBidi"/>
+          <w:sz w:val="22"/>
+          <w:szCs w:val="22"/>
+        </w:rPr>
+        <w:t xml:space="preserve"> for cylinder and cone, Eq. A15 for square.</w:t>
+      </w:r>
     </w:p>
     <w:p>
       <w:pPr>
@@ -8185,7 +8255,25 @@
           <w:sz w:val="22"/>
           <w:szCs w:val="22"/>
         </w:rPr>
-        <w:t xml:space="preserve">When water replaces air as the working fluid, heat transfer rates increase across all shapes due to water’s higher thermal conductivity and lower kinematic viscosity, leading to significantly higher Reynolds and Nusselt numbers. This results in enhanced convective cooling compared to air, particularly for the cylinder and square rod, which maintain stable flow characteristics. The cone, however, remains difficult to model due to its varying cross-section, which introduces non-uniform velocity distributions. To estimate its performance, </w:t>
+        <w:t xml:space="preserve">When water replaces air </w:t>
+      </w:r>
+      <w:proofErr w:type="gramStart"/>
+      <w:r>
+        <w:rPr>
+          <w:rFonts w:ascii="Times New Roman" w:hAnsi="Times New Roman" w:cs="Times New Roman"/>
+          <w:sz w:val="22"/>
+          <w:szCs w:val="22"/>
+        </w:rPr>
+        <w:t>as</w:t>
+      </w:r>
+      <w:proofErr w:type="gramEnd"/>
+      <w:r>
+        <w:rPr>
+          <w:rFonts w:ascii="Times New Roman" w:hAnsi="Times New Roman" w:cs="Times New Roman"/>
+          <w:sz w:val="22"/>
+          <w:szCs w:val="22"/>
+        </w:rPr>
+        <w:t xml:space="preserve"> the working fluid, heat transfer rates increase across all shapes due to water’s higher thermal conductivity and lower kinematic viscosity, leading to significantly higher Reynolds and Nusselt numbers. This results in enhanced convective cooling compared to air, particularly for the cylinder and square rod, which maintain stable flow characteristics. The cone, however, remains difficult to model due to its varying cross-section, which introduces non-uniform velocity distributions. To estimate its performance, </w:t>
       </w:r>
       <w:r>
         <w:rPr>
@@ -8289,6 +8377,9 @@
         <w:ind w:left="360"/>
       </w:pPr>
       <w:r>
+        <w:rPr>
+          <w:noProof/>
+        </w:rPr>
         <w:drawing>
           <wp:inline distT="0" distB="0" distL="0" distR="0" wp14:anchorId="3864D683" wp14:editId="396A670B">
             <wp:extent cx="6400800" cy="2272665"/>
@@ -10832,15 +10923,7 @@
             <w:sz w:val="22"/>
             <w:szCs w:val="22"/>
           </w:rPr>
-          <m:t>∂</m:t>
-        </m:r>
-        <m:r>
-          <w:rPr>
-            <w:rFonts w:ascii="Cambria Math" w:hAnsi="Cambria Math" w:cs="Times New Roman"/>
-            <w:sz w:val="22"/>
-            <w:szCs w:val="22"/>
-          </w:rPr>
-          <m:t>z</m:t>
+          <m:t>∂z</m:t>
         </m:r>
       </m:oMath>
       <w:r>
@@ -11823,19 +11906,33 @@
         <w:rPr>
           <w:rFonts w:ascii="Times New Roman" w:eastAsia="Times New Roman" w:hAnsi="Times New Roman" w:cs="Times New Roman"/>
         </w:rPr>
-        <w:t xml:space="preserve"> heat transfer coefficients and heat transfer rates in free </w:t>
-      </w:r>
+        <w:t xml:space="preserve"> heat transfer coefficients and heat transfer rates in </w:t>
+      </w:r>
+      <w:proofErr w:type="gramStart"/>
       <w:r>
         <w:rPr>
           <w:rFonts w:ascii="Times New Roman" w:eastAsia="Times New Roman" w:hAnsi="Times New Roman" w:cs="Times New Roman"/>
         </w:rPr>
+        <w:t xml:space="preserve">free </w:t>
+      </w:r>
+      <w:r>
+        <w:rPr>
+          <w:rFonts w:ascii="Times New Roman" w:eastAsia="Times New Roman" w:hAnsi="Times New Roman" w:cs="Times New Roman"/>
+        </w:rPr>
         <w:t xml:space="preserve"> </w:t>
       </w:r>
       <w:r>
         <w:rPr>
           <w:rFonts w:ascii="Times New Roman" w:eastAsia="Times New Roman" w:hAnsi="Times New Roman" w:cs="Times New Roman"/>
         </w:rPr>
-        <w:t>convection for air</w:t>
+        <w:t>convection</w:t>
+      </w:r>
+      <w:proofErr w:type="gramEnd"/>
+      <w:r>
+        <w:rPr>
+          <w:rFonts w:ascii="Times New Roman" w:eastAsia="Times New Roman" w:hAnsi="Times New Roman" w:cs="Times New Roman"/>
+        </w:rPr>
+        <w:t xml:space="preserve"> for air</w:t>
       </w:r>
       <w:r>
         <w:rPr>
@@ -12786,7 +12883,25 @@
           <w:sz w:val="22"/>
           <w:szCs w:val="22"/>
         </w:rPr>
-        <w:t xml:space="preserve">iven these results, the square rod </w:t>
+        <w:t xml:space="preserve">iven these results, the square </w:t>
+      </w:r>
+      <w:proofErr w:type="gramStart"/>
+      <w:r>
+        <w:rPr>
+          <w:rFonts w:ascii="Times New Roman" w:hAnsi="Times New Roman" w:cs="Times New Roman"/>
+          <w:sz w:val="22"/>
+          <w:szCs w:val="22"/>
+        </w:rPr>
+        <w:t>rod</w:t>
+      </w:r>
+      <w:proofErr w:type="gramEnd"/>
+      <w:r>
+        <w:rPr>
+          <w:rFonts w:ascii="Times New Roman" w:hAnsi="Times New Roman" w:cs="Times New Roman"/>
+          <w:sz w:val="22"/>
+          <w:szCs w:val="22"/>
+        </w:rPr>
+        <w:t xml:space="preserve"> </w:t>
       </w:r>
       <w:r>
         <w:rPr>
@@ -12850,22 +12965,14 @@
           <w:sz w:val="22"/>
           <w:szCs w:val="22"/>
         </w:rPr>
-        <w:instrText xml:space="preserve"> REF _Ref197900882 \h </w:instrText>
-      </w:r>
-      <w:r>
-        <w:rPr>
-          <w:rFonts w:asciiTheme="majorBidi" w:hAnsiTheme="majorBidi" w:cstheme="majorBidi"/>
-          <w:sz w:val="22"/>
-          <w:szCs w:val="22"/>
-        </w:rPr>
-      </w:r>
-      <w:r>
-        <w:rPr>
-          <w:rFonts w:asciiTheme="majorBidi" w:hAnsiTheme="majorBidi" w:cstheme="majorBidi"/>
-          <w:sz w:val="22"/>
-          <w:szCs w:val="22"/>
-        </w:rPr>
-        <w:instrText xml:space="preserve"> \* MERGEFORMAT </w:instrText>
+        <w:instrText xml:space="preserve"> REF _Ref197900882 \h  \* MERGEFORMAT </w:instrText>
+      </w:r>
+      <w:r>
+        <w:rPr>
+          <w:rFonts w:asciiTheme="majorBidi" w:hAnsiTheme="majorBidi" w:cstheme="majorBidi"/>
+          <w:sz w:val="22"/>
+          <w:szCs w:val="22"/>
+        </w:rPr>
       </w:r>
       <w:r>
         <w:rPr>
@@ -12922,22 +13029,14 @@
           <w:sz w:val="22"/>
           <w:szCs w:val="22"/>
         </w:rPr>
-        <w:instrText xml:space="preserve"> REF _Ref197902753 \h </w:instrText>
-      </w:r>
-      <w:r>
-        <w:rPr>
-          <w:rFonts w:asciiTheme="majorBidi" w:hAnsiTheme="majorBidi" w:cstheme="majorBidi"/>
-          <w:sz w:val="22"/>
-          <w:szCs w:val="22"/>
-        </w:rPr>
-      </w:r>
-      <w:r>
-        <w:rPr>
-          <w:rFonts w:asciiTheme="majorBidi" w:hAnsiTheme="majorBidi" w:cstheme="majorBidi"/>
-          <w:sz w:val="22"/>
-          <w:szCs w:val="22"/>
-        </w:rPr>
-        <w:instrText xml:space="preserve"> \* MERGEFORMAT </w:instrText>
+        <w:instrText xml:space="preserve"> REF _Ref197902753 \h  \* MERGEFORMAT </w:instrText>
+      </w:r>
+      <w:r>
+        <w:rPr>
+          <w:rFonts w:asciiTheme="majorBidi" w:hAnsiTheme="majorBidi" w:cstheme="majorBidi"/>
+          <w:sz w:val="22"/>
+          <w:szCs w:val="22"/>
+        </w:rPr>
       </w:r>
       <w:r>
         <w:rPr>
@@ -14551,6 +14650,9 @@
         <w:jc w:val="center"/>
       </w:pPr>
       <w:r>
+        <w:rPr>
+          <w:noProof/>
+        </w:rPr>
         <w:drawing>
           <wp:inline distT="0" distB="0" distL="0" distR="0" wp14:anchorId="39B94BA9" wp14:editId="377DF449">
             <wp:extent cx="3910816" cy="2562046"/>
@@ -15338,7 +15440,25 @@
           <w:sz w:val="22"/>
           <w:szCs w:val="22"/>
         </w:rPr>
-        <w:t>The coefficients (c and m) are found based on a least squares curve fit of measured data.</w:t>
+        <w:t xml:space="preserve">The coefficients (c and m) are found based on </w:t>
+      </w:r>
+      <w:proofErr w:type="gramStart"/>
+      <w:r>
+        <w:rPr>
+          <w:rFonts w:ascii="Times New Roman" w:hAnsi="Times New Roman" w:cs="Times New Roman"/>
+          <w:sz w:val="22"/>
+          <w:szCs w:val="22"/>
+        </w:rPr>
+        <w:t>a least</w:t>
+      </w:r>
+      <w:proofErr w:type="gramEnd"/>
+      <w:r>
+        <w:rPr>
+          <w:rFonts w:ascii="Times New Roman" w:hAnsi="Times New Roman" w:cs="Times New Roman"/>
+          <w:sz w:val="22"/>
+          <w:szCs w:val="22"/>
+        </w:rPr>
+        <w:t xml:space="preserve"> squares curve fit of measured data.</w:t>
       </w:r>
     </w:p>
     <w:p>
@@ -15383,7 +15503,25 @@
           <w:sz w:val="22"/>
           <w:szCs w:val="22"/>
         </w:rPr>
-        <w:t xml:space="preserve">Bergman, T., Lavine, A., Incropera, F. and Dewitt, D. (2011). </w:t>
+        <w:t xml:space="preserve">Bergman, T., Lavine, A., </w:t>
+      </w:r>
+      <w:proofErr w:type="spellStart"/>
+      <w:r>
+        <w:rPr>
+          <w:rFonts w:asciiTheme="majorBidi" w:hAnsiTheme="majorBidi" w:cstheme="majorBidi"/>
+          <w:sz w:val="22"/>
+          <w:szCs w:val="22"/>
+        </w:rPr>
+        <w:t>Incropera</w:t>
+      </w:r>
+      <w:proofErr w:type="spellEnd"/>
+      <w:r>
+        <w:rPr>
+          <w:rFonts w:asciiTheme="majorBidi" w:hAnsiTheme="majorBidi" w:cstheme="majorBidi"/>
+          <w:sz w:val="22"/>
+          <w:szCs w:val="22"/>
+        </w:rPr>
+        <w:t xml:space="preserve">, F. and Dewitt, D. (2011). </w:t>
       </w:r>
       <w:r>
         <w:rPr>
@@ -15451,7 +15589,25 @@
           <w:sz w:val="22"/>
           <w:szCs w:val="22"/>
         </w:rPr>
-        <w:t xml:space="preserve">Sparrow, E. M., Abraham, J. P., and Tong, J. C. K., 2004, “Archival correlations for average heat transfer coefficients for non-circular and circular cylinders and for spheres in cross-flow,” International Journal of Heat and Mass Transfer, </w:t>
+        <w:t xml:space="preserve">Sparrow, E. M., Abraham, J. P., and Tong, J. C. K., 2004, “Archival correlations for average heat transfer coefficients for non-circular and circular cylinders and for spheres in </w:t>
+      </w:r>
+      <w:proofErr w:type="gramStart"/>
+      <w:r>
+        <w:rPr>
+          <w:rFonts w:asciiTheme="majorBidi" w:hAnsiTheme="majorBidi" w:cstheme="majorBidi"/>
+          <w:sz w:val="22"/>
+          <w:szCs w:val="22"/>
+        </w:rPr>
+        <w:t>cross-flow</w:t>
+      </w:r>
+      <w:proofErr w:type="gramEnd"/>
+      <w:r>
+        <w:rPr>
+          <w:rFonts w:asciiTheme="majorBidi" w:hAnsiTheme="majorBidi" w:cstheme="majorBidi"/>
+          <w:sz w:val="22"/>
+          <w:szCs w:val="22"/>
+        </w:rPr>
+        <w:t xml:space="preserve">,” International Journal of Heat and Mass Transfer, </w:t>
       </w:r>
       <w:r>
         <w:rPr>
@@ -15485,7 +15641,25 @@
           <w:sz w:val="22"/>
           <w:szCs w:val="22"/>
         </w:rPr>
-        <w:t xml:space="preserve">Wang, X., Bibeau, E., and Naterer, G. F., 2007, “Experimental correlation of forced convection heat transfer from a NACA airfoil,” Experimental Thermal and Fluid Science, </w:t>
+        <w:t xml:space="preserve">Wang, X., Bibeau, E., and </w:t>
+      </w:r>
+      <w:proofErr w:type="spellStart"/>
+      <w:r>
+        <w:rPr>
+          <w:rFonts w:asciiTheme="majorBidi" w:hAnsiTheme="majorBidi" w:cstheme="majorBidi"/>
+          <w:sz w:val="22"/>
+          <w:szCs w:val="22"/>
+        </w:rPr>
+        <w:t>Naterer</w:t>
+      </w:r>
+      <w:proofErr w:type="spellEnd"/>
+      <w:r>
+        <w:rPr>
+          <w:rFonts w:asciiTheme="majorBidi" w:hAnsiTheme="majorBidi" w:cstheme="majorBidi"/>
+          <w:sz w:val="22"/>
+          <w:szCs w:val="22"/>
+        </w:rPr>
+        <w:t xml:space="preserve">, G. F., 2007, “Experimental correlation of forced convection heat transfer from a NACA airfoil,” Experimental Thermal and Fluid Science, </w:t>
       </w:r>
       <w:r>
         <w:rPr>
@@ -17749,6 +17923,42 @@
           <w:bCs/>
         </w:rPr>
       </w:pPr>
+      <w:r>
+        <w:rPr>
+          <w:rFonts w:asciiTheme="majorBidi" w:hAnsiTheme="majorBidi" w:cstheme="majorBidi"/>
+          <w:b/>
+          <w:bCs/>
+        </w:rPr>
+        <w:t xml:space="preserve">Eq. A15: </w:t>
+      </w:r>
+      <m:oMath>
+        <m:r>
+          <w:rPr>
+            <w:rFonts w:ascii="Cambria Math" w:hAnsi="Cambria Math" w:cstheme="majorBidi"/>
+          </w:rPr>
+          <m:t xml:space="preserve">Nu=2.98 </m:t>
+        </m:r>
+      </m:oMath>
+      <w:r>
+        <w:rPr>
+          <w:rFonts w:asciiTheme="majorBidi" w:hAnsiTheme="majorBidi" w:cstheme="majorBidi"/>
+        </w:rPr>
+        <w:t>for laminar internal flow</w:t>
+      </w:r>
+      <w:r>
+        <w:rPr>
+          <w:rFonts w:asciiTheme="majorBidi" w:hAnsiTheme="majorBidi" w:cstheme="majorBidi"/>
+          <w:b/>
+          <w:bCs/>
+        </w:rPr>
+        <w:t xml:space="preserve"> </w:t>
+      </w:r>
+      <w:r>
+        <w:rPr>
+          <w:rFonts w:asciiTheme="majorBidi" w:hAnsiTheme="majorBidi" w:cstheme="majorBidi"/>
+        </w:rPr>
+        <w:t>in a square tube</w:t>
+      </w:r>
     </w:p>
     <w:p>
       <w:pPr>
@@ -21284,6 +21494,7 @@
   <w:style w:type="character" w:default="1" w:styleId="DefaultParagraphFont">
     <w:name w:val="Default Paragraph Font"/>
     <w:uiPriority w:val="1"/>
+    <w:semiHidden/>
     <w:unhideWhenUsed/>
   </w:style>
   <w:style w:type="table" w:default="1" w:styleId="TableNormal">

</xml_diff>